<commit_message>
Final to be sent to GMU
</commit_message>
<xml_diff>
--- a/build/gmu-techman-business-plan-text-2020-04-12.docx
+++ b/build/gmu-techman-business-plan-text-2020-04-12.docx
@@ -59,13 +59,19 @@
         <w:pStyle w:val="Author"/>
       </w:pPr>
       <w:r>
-        <w:t xml:space="preserve">Team</w:t>
-      </w:r>
-      <w:r>
-        <w:t xml:space="preserve"> </w:t>
-      </w:r>
-      <w:r>
-        <w:t xml:space="preserve">Verkilo</w:t>
+        <w:t xml:space="preserve">Birchfield,</w:t>
+      </w:r>
+      <w:r>
+        <w:t xml:space="preserve"> </w:t>
+      </w:r>
+      <w:r>
+        <w:t xml:space="preserve">Koprowski,</w:t>
+      </w:r>
+      <w:r>
+        <w:t xml:space="preserve"> </w:t>
+      </w:r>
+      <w:r>
+        <w:t xml:space="preserve">Wilson</w:t>
       </w:r>
     </w:p>
     <w:sdt>
@@ -96,6 +102,49 @@
     </w:sdt>
     <w:p>
       <w:pPr>
+        <w:pStyle w:val="FirstParagraph"/>
+      </w:pPr>
+      <w:r>
+        <w:t xml:space="preserve">Traditional publishing offers a professional workflow that helps authors turn their creations into publishable products. The publishing field is competitive, resulting in a high author-rejection rate. The self-publishing market comprises one-third of the US publishing market, representing $9.1 billion of the $26 billion in gross US annual book revenue.</w:t>
+      </w:r>
+    </w:p>
+    <w:p>
+      <w:pPr>
+        <w:pStyle w:val="BodyText"/>
+      </w:pPr>
+      <w:r>
+        <w:t xml:space="preserve">The quality of self-published titles is lower than traditional publishing due in part to a lack of professional editing, which, in turn, leads to a growing market of freelance editors. Authors and editors alike are challenged with finding a suitable counterpart who can work within their schedule. Editors are especially frustrated by authors with unrealistic expectations, which leads to lower quality-of-life and burnout in the editing community.</w:t>
+      </w:r>
+    </w:p>
+    <w:p>
+      <w:pPr>
+        <w:pStyle w:val="BodyText"/>
+      </w:pPr>
+      <w:r>
+        <w:t xml:space="preserve">Verkilo seeks to streamline the self-published author workflow through a two-sided platform where authors create their work and are automatically paired with a suitable editor for final collaboration. This will reduce friction in the production process for the author, and by assisting with scheduling we will improve our editor’s quality of life. As a platform, we are like Airbnb and Uber. We generate revenue in two ways: by levying a service charge on author/editor transactions and by charging a monthly subscription to the authors. By establishing a modest foothold in the self-publishing industry by Year 5, we expect to generate $4.5 million in revenue. Our ideal exit strategy is acquisition by Amazon.</w:t>
+      </w:r>
+    </w:p>
+    <w:p>
+      <w:pPr>
+        <w:pStyle w:val="BodyText"/>
+      </w:pPr>
+      <w:r>
+        <w:t xml:space="preserve">No unified, two-sided platform exists in the publishing industry that offers automated author/editor pairing with content creation and automated formatting. Most content creation and editing occur in standalone products like Microsoft Word and Google Docs. Existing pairing platforms like Reedsy rely on manual pairing. Other products in the industry focus on niche aspects such as formatting.</w:t>
+      </w:r>
+    </w:p>
+    <w:p>
+      <w:pPr>
+        <w:pStyle w:val="BodyText"/>
+      </w:pPr>
+      <w:r>
+        <w:t xml:space="preserve">We seek $1.2 million in seed money for 20% in equity so we can beat rivals to market and establish a strong brand presence. Verkilo will use seed funding to finance its first steps, including refined market research and product development. With seed funding, Verkilo can determine what its final products will be and who its target demographic is. We will use seed funding to employ a founding team to complete these tasks. We estimate the rate of return for this investment in Year 5 will be $13.2 million.</w:t>
+      </w:r>
+      <w:r>
+        <w:t xml:space="preserve"> </w:t>
+      </w:r>
+    </w:p>
+    <w:p>
+      <w:pPr>
         <w:pStyle w:val="Heading1"/>
       </w:pPr>
       <w:bookmarkStart w:id="20" w:name="value-proposition"/>
@@ -347,6 +396,12 @@
         <w:t xml:space="preserve">Bowker, the US registrar for ISBNs (International Standard Book Number), reported 1.6 million books published by self-published authors in 2018, including 490,000 new self-published titles released in 2018 with an assigned ISBN.</w:t>
       </w:r>
       <w:r>
+        <w:rPr>
+          <w:rStyle w:val="FootnoteReference"/>
+        </w:rPr>
+        <w:footnoteReference w:id="27"/>
+      </w:r>
+      <w:r>
         <w:t xml:space="preserve"> </w:t>
       </w:r>
       <w:r>
@@ -356,7 +411,7 @@
         <w:rPr>
           <w:i/>
         </w:rPr>
-        <w:t xml:space="preserve">News 2019 - Self-Publishing Grew 40 Percent in 2018, New Report Reveals</w:t>
+        <w:t xml:space="preserve">Self-Publishing Grew 40 Percent in 2018, New Report Reveals</w:t>
       </w:r>
       <w:r>
         <w:t xml:space="preserve">, 2019)</w:t>
@@ -400,10 +455,77 @@
     </w:p>
     <w:p>
       <w:pPr>
+        <w:pStyle w:val="CaptionedFigure"/>
+      </w:pPr>
+      <w:r>
+        <w:drawing>
+          <wp:inline>
+            <wp:extent cx="5943600" cy="6298441"/>
+            <wp:effectExtent b="0" l="0" r="0" t="0"/>
+            <wp:docPr descr="Self-Published Books with ISBNs 2013-2018" title="" id="1" name="Picture"/>
+            <a:graphic>
+              <a:graphicData uri="http://schemas.openxmlformats.org/drawingml/2006/picture">
+                <pic:pic>
+                  <pic:nvPicPr>
+                    <pic:cNvPr descr="media/book-sales.eps" id="0" name="Picture"/>
+                    <pic:cNvPicPr>
+                      <a:picLocks noChangeArrowheads="1" noChangeAspect="1"/>
+                    </pic:cNvPicPr>
+                  </pic:nvPicPr>
+                  <pic:blipFill>
+                    <a:blip r:embed="rId28"/>
+                    <a:stretch>
+                      <a:fillRect/>
+                    </a:stretch>
+                  </pic:blipFill>
+                  <pic:spPr bwMode="auto">
+                    <a:xfrm>
+                      <a:off x="0" y="0"/>
+                      <a:ext cx="5943600" cy="6298441"/>
+                    </a:xfrm>
+                    <a:prstGeom prst="rect">
+                      <a:avLst/>
+                    </a:prstGeom>
+                    <a:noFill/>
+                    <a:ln w="9525">
+                      <a:noFill/>
+                      <a:headEnd/>
+                      <a:tailEnd/>
+                    </a:ln>
+                  </pic:spPr>
+                </pic:pic>
+              </a:graphicData>
+            </a:graphic>
+          </wp:inline>
+        </w:drawing>
+      </w:r>
+    </w:p>
+    <w:p>
+      <w:pPr>
+        <w:pStyle w:val="ImageCaption"/>
+      </w:pPr>
+      <w:r>
+        <w:t xml:space="preserve">Self-Published Books with ISBNs 2013-2018</w:t>
+      </w:r>
+    </w:p>
+    <w:p>
+      <w:pPr>
         <w:pStyle w:val="BodyText"/>
       </w:pPr>
       <w:r>
-        <w:t xml:space="preserve">Bowker warned many books are now distributed via Amazon’s Kindle and do not have ISBNs, which means the total number of self-published books exceeds the Bowker reported number.</w:t>
+        <w:t xml:space="preserve">Technavio, a leading global technology research and advisory company, estimates the global publishing market size will grow by $23 billion to $142 billion between 2020-2024; a 19% increase over the next four years or 6% each year.</w:t>
+      </w:r>
+      <w:r>
+        <w:t xml:space="preserve"> </w:t>
+      </w:r>
+      <w:r>
+        <w:t xml:space="preserve">(“Publishing Market by Platform and Geography - Forecast and Analysis 2020-2024,” 2019)</w:t>
+      </w:r>
+      <w:r>
+        <w:t xml:space="preserve"> </w:t>
+      </w:r>
+      <w:r>
+        <w:t xml:space="preserve">The US market should grow at a similar pace to $33 billion. If US self-publishing grows at the same rate (instead of its historic 30% rate), its market size may reach $11 billion by 2024. At 6% annual growth from Bowker’s 2018 numbers, we estimate a total of 3.8 million self-published books will be released between 2020 and 2025.</w:t>
       </w:r>
       <w:r>
         <w:t xml:space="preserve"> </w:t>
@@ -411,56 +533,71 @@
       <w:r>
         <w:t xml:space="preserve">(“Self-Publishing in the United States, 2013-2018 Print and Ebooks,” 2019)</w:t>
       </w:r>
-      <w:r>
-        <w:t xml:space="preserve"> </w:t>
-      </w:r>
-      <w:r>
-        <w:t xml:space="preserve">We limited our analysis to verifiable numbers provided by Bowker.</w:t>
-      </w:r>
-    </w:p>
-    <w:p>
-      <w:pPr>
-        <w:pStyle w:val="BodyText"/>
-      </w:pPr>
-      <w:r>
-        <w:t xml:space="preserve">Technavio, a leading global technology research and advisory company, estimates the global publishing market size will grow by $23 billion to $142 billion between 2020-2024; a 19% percent increase over the next four years or 6% percent each year.</w:t>
-      </w:r>
-      <w:r>
-        <w:t xml:space="preserve"> </w:t>
-      </w:r>
-      <w:r>
-        <w:t xml:space="preserve">(“Publishing Market by Platform and Geography - Forecast and Analysis 2020-2024,” 2020)</w:t>
-      </w:r>
-      <w:r>
-        <w:t xml:space="preserve"> </w:t>
-      </w:r>
-      <w:r>
-        <w:t xml:space="preserve">The US market should grow at a similar pace to $33 billion. If self-publishing grows at the same rate, its market size may reach $7.8 billion. If it grows at its 30% percent historic rate, its 2024 revenue may reach $27.9 billion: 85% of the total US publishing market. At 6% percent annual growth from Bowker’s 2018 numbers, we estimate a total of 3.8 million self-published books will be released between 2020 and 2025.</w:t>
-      </w:r>
-      <w:r>
-        <w:t xml:space="preserve"> </w:t>
-      </w:r>
-      <w:r>
-        <w:t xml:space="preserve">(“Self-Publishing in the United States, 2013-2018 Print and Ebooks,” 2019)</w:t>
-      </w:r>
-    </w:p>
-    <w:p>
-      <w:pPr>
-        <w:pStyle w:val="BodyText"/>
-      </w:pPr>
-      <w:r>
-        <w:t xml:space="preserve">Figure 1: Forecasted Annual Growth of Self-Published Market 2020-2024</w:t>
+    </w:p>
+    <w:p>
+      <w:pPr>
+        <w:pStyle w:val="CaptionedFigure"/>
+      </w:pPr>
+      <w:r>
+        <w:drawing>
+          <wp:inline>
+            <wp:extent cx="5943600" cy="6298441"/>
+            <wp:effectExtent b="0" l="0" r="0" t="0"/>
+            <wp:docPr descr="Forecasted Annual Growth of Self-Published Market 2020-2024" title="" id="1" name="Picture"/>
+            <a:graphic>
+              <a:graphicData uri="http://schemas.openxmlformats.org/drawingml/2006/picture">
+                <pic:pic>
+                  <pic:nvPicPr>
+                    <pic:cNvPr descr="media/market-growth.eps" id="0" name="Picture"/>
+                    <pic:cNvPicPr>
+                      <a:picLocks noChangeArrowheads="1" noChangeAspect="1"/>
+                    </pic:cNvPicPr>
+                  </pic:nvPicPr>
+                  <pic:blipFill>
+                    <a:blip r:embed="rId29"/>
+                    <a:stretch>
+                      <a:fillRect/>
+                    </a:stretch>
+                  </pic:blipFill>
+                  <pic:spPr bwMode="auto">
+                    <a:xfrm>
+                      <a:off x="0" y="0"/>
+                      <a:ext cx="5943600" cy="6298441"/>
+                    </a:xfrm>
+                    <a:prstGeom prst="rect">
+                      <a:avLst/>
+                    </a:prstGeom>
+                    <a:noFill/>
+                    <a:ln w="9525">
+                      <a:noFill/>
+                      <a:headEnd/>
+                      <a:tailEnd/>
+                    </a:ln>
+                  </pic:spPr>
+                </pic:pic>
+              </a:graphicData>
+            </a:graphic>
+          </wp:inline>
+        </w:drawing>
+      </w:r>
+    </w:p>
+    <w:p>
+      <w:pPr>
+        <w:pStyle w:val="ImageCaption"/>
+      </w:pPr>
+      <w:r>
+        <w:t xml:space="preserve">Forecasted Annual Growth of Self-Published Market 2020-2024</w:t>
       </w:r>
     </w:p>
     <w:p>
       <w:pPr>
         <w:pStyle w:val="Heading2"/>
       </w:pPr>
-      <w:bookmarkStart w:id="27" w:name="market-landscape"/>
+      <w:bookmarkStart w:id="30" w:name="market-landscape"/>
       <w:r>
         <w:t xml:space="preserve">Market Landscape</w:t>
       </w:r>
-      <w:bookmarkEnd w:id="27"/>
+      <w:bookmarkEnd w:id="30"/>
     </w:p>
     <w:p>
       <w:pPr>
@@ -572,11 +709,11 @@
       <w:pPr>
         <w:pStyle w:val="Heading2"/>
       </w:pPr>
-      <w:bookmarkStart w:id="28" w:name="competition"/>
+      <w:bookmarkStart w:id="31" w:name="competition"/>
       <w:r>
         <w:t xml:space="preserve">Competition</w:t>
       </w:r>
-      <w:bookmarkEnd w:id="28"/>
+      <w:bookmarkEnd w:id="31"/>
     </w:p>
     <w:p>
       <w:pPr>
@@ -602,11 +739,11 @@
       <w:pPr>
         <w:pStyle w:val="Heading4"/>
       </w:pPr>
-      <w:bookmarkStart w:id="29" w:name="X013d269447851961d3ccadf4b2b29ada0599940"/>
+      <w:bookmarkStart w:id="32" w:name="X013d269447851961d3ccadf4b2b29ada0599940"/>
       <w:r>
         <w:t xml:space="preserve">Vision Criteria for a Self-Publishers Platform</w:t>
       </w:r>
-      <w:bookmarkEnd w:id="29"/>
+      <w:bookmarkEnd w:id="32"/>
     </w:p>
     <w:p>
       <w:pPr>
@@ -1761,11 +1898,11 @@
       <w:pPr>
         <w:pStyle w:val="Heading1"/>
       </w:pPr>
-      <w:bookmarkStart w:id="30" w:name="customers-marketing"/>
+      <w:bookmarkStart w:id="33" w:name="customers-marketing"/>
       <w:r>
         <w:t xml:space="preserve">Customers &amp; Marketing</w:t>
       </w:r>
-      <w:bookmarkEnd w:id="30"/>
+      <w:bookmarkEnd w:id="33"/>
     </w:p>
     <w:p>
       <w:pPr>
@@ -1779,11 +1916,11 @@
       <w:pPr>
         <w:pStyle w:val="Heading2"/>
       </w:pPr>
-      <w:bookmarkStart w:id="31" w:name="customer-segments"/>
+      <w:bookmarkStart w:id="34" w:name="customer-segments"/>
       <w:r>
         <w:t xml:space="preserve">Customer Segments</w:t>
       </w:r>
-      <w:bookmarkEnd w:id="31"/>
+      <w:bookmarkEnd w:id="34"/>
     </w:p>
     <w:p>
       <w:pPr>
@@ -1887,21 +2024,21 @@
       <w:pPr>
         <w:pStyle w:val="Heading2"/>
       </w:pPr>
-      <w:bookmarkStart w:id="32" w:name="customer-engagement"/>
+      <w:bookmarkStart w:id="35" w:name="customer-engagement"/>
       <w:r>
         <w:t xml:space="preserve">Customer Engagement</w:t>
       </w:r>
-      <w:bookmarkEnd w:id="32"/>
+      <w:bookmarkEnd w:id="35"/>
     </w:p>
     <w:p>
       <w:pPr>
         <w:pStyle w:val="Heading4"/>
       </w:pPr>
-      <w:bookmarkStart w:id="33" w:name="awareness"/>
+      <w:bookmarkStart w:id="36" w:name="awareness"/>
       <w:r>
         <w:t xml:space="preserve">Awareness</w:t>
       </w:r>
-      <w:bookmarkEnd w:id="33"/>
+      <w:bookmarkEnd w:id="36"/>
     </w:p>
     <w:p>
       <w:pPr>
@@ -2056,11 +2193,11 @@
       <w:pPr>
         <w:pStyle w:val="Heading4"/>
       </w:pPr>
-      <w:bookmarkStart w:id="34" w:name="evaluation-delivery"/>
+      <w:bookmarkStart w:id="37" w:name="evaluation-delivery"/>
       <w:r>
         <w:t xml:space="preserve">Evaluation &amp; Delivery</w:t>
       </w:r>
-      <w:bookmarkEnd w:id="34"/>
+      <w:bookmarkEnd w:id="37"/>
     </w:p>
     <w:p>
       <w:pPr>
@@ -2116,11 +2253,11 @@
       <w:pPr>
         <w:pStyle w:val="Heading4"/>
       </w:pPr>
-      <w:bookmarkStart w:id="35" w:name="purchase"/>
+      <w:bookmarkStart w:id="38" w:name="purchase"/>
       <w:r>
         <w:t xml:space="preserve">Purchase</w:t>
       </w:r>
-      <w:bookmarkEnd w:id="35"/>
+      <w:bookmarkEnd w:id="38"/>
     </w:p>
     <w:p>
       <w:pPr>
@@ -2134,11 +2271,11 @@
       <w:pPr>
         <w:pStyle w:val="Heading4"/>
       </w:pPr>
-      <w:bookmarkStart w:id="36" w:name="after-sales-customer-relationships"/>
+      <w:bookmarkStart w:id="39" w:name="after-sales-customer-relationships"/>
       <w:r>
         <w:t xml:space="preserve">After-Sales / Customer Relationships</w:t>
       </w:r>
-      <w:bookmarkEnd w:id="36"/>
+      <w:bookmarkEnd w:id="39"/>
     </w:p>
     <w:p>
       <w:pPr>
@@ -2236,11 +2373,11 @@
       <w:pPr>
         <w:pStyle w:val="Heading2"/>
       </w:pPr>
-      <w:bookmarkStart w:id="37" w:name="traction-metrics"/>
+      <w:bookmarkStart w:id="40" w:name="traction-metrics"/>
       <w:r>
         <w:t xml:space="preserve">Traction Metrics</w:t>
       </w:r>
-      <w:bookmarkEnd w:id="37"/>
+      <w:bookmarkEnd w:id="40"/>
     </w:p>
     <w:p>
       <w:pPr>
@@ -2636,11 +2773,11 @@
       <w:pPr>
         <w:pStyle w:val="Heading1"/>
       </w:pPr>
-      <w:bookmarkStart w:id="38" w:name="business-model"/>
+      <w:bookmarkStart w:id="41" w:name="business-model"/>
       <w:r>
         <w:t xml:space="preserve">Business Model</w:t>
       </w:r>
-      <w:bookmarkEnd w:id="38"/>
+      <w:bookmarkEnd w:id="41"/>
     </w:p>
     <w:p>
       <w:pPr>
@@ -2666,11 +2803,11 @@
       <w:pPr>
         <w:pStyle w:val="Heading2"/>
       </w:pPr>
-      <w:bookmarkStart w:id="39" w:name="services-offered"/>
+      <w:bookmarkStart w:id="42" w:name="services-offered"/>
       <w:r>
         <w:t xml:space="preserve">Services Offered</w:t>
       </w:r>
-      <w:bookmarkEnd w:id="39"/>
+      <w:bookmarkEnd w:id="42"/>
     </w:p>
     <w:p>
       <w:pPr>
@@ -2789,11 +2926,11 @@
       <w:pPr>
         <w:pStyle w:val="Heading2"/>
       </w:pPr>
-      <w:bookmarkStart w:id="40" w:name="how-the-service-will-work"/>
+      <w:bookmarkStart w:id="43" w:name="how-the-service-will-work"/>
       <w:r>
         <w:t xml:space="preserve">How the Service Will Work</w:t>
       </w:r>
-      <w:bookmarkEnd w:id="40"/>
+      <w:bookmarkEnd w:id="43"/>
     </w:p>
     <w:p>
       <w:pPr>
@@ -2933,11 +3070,11 @@
       <w:pPr>
         <w:pStyle w:val="Heading2"/>
       </w:pPr>
-      <w:bookmarkStart w:id="41" w:name="revenue-streams"/>
+      <w:bookmarkStart w:id="44" w:name="revenue-streams"/>
       <w:r>
         <w:t xml:space="preserve">Revenue Streams</w:t>
       </w:r>
-      <w:bookmarkEnd w:id="41"/>
+      <w:bookmarkEnd w:id="44"/>
     </w:p>
     <w:p>
       <w:pPr>
@@ -2993,11 +3130,11 @@
       <w:pPr>
         <w:pStyle w:val="Heading1"/>
       </w:pPr>
-      <w:bookmarkStart w:id="42" w:name="execution"/>
+      <w:bookmarkStart w:id="45" w:name="execution"/>
       <w:r>
         <w:t xml:space="preserve">Execution</w:t>
       </w:r>
-      <w:bookmarkEnd w:id="42"/>
+      <w:bookmarkEnd w:id="45"/>
     </w:p>
     <w:p>
       <w:pPr>
@@ -3011,11 +3148,11 @@
       <w:pPr>
         <w:pStyle w:val="Heading2"/>
       </w:pPr>
-      <w:bookmarkStart w:id="43" w:name="technology-solution-product-development"/>
+      <w:bookmarkStart w:id="46" w:name="technology-solution-product-development"/>
       <w:r>
         <w:t xml:space="preserve">Technology Solution / Product Development</w:t>
       </w:r>
-      <w:bookmarkEnd w:id="43"/>
+      <w:bookmarkEnd w:id="46"/>
     </w:p>
     <w:p>
       <w:pPr>
@@ -3330,11 +3467,11 @@
       <w:pPr>
         <w:pStyle w:val="Heading2"/>
       </w:pPr>
-      <w:bookmarkStart w:id="44" w:name="product-roadmap-development-path"/>
+      <w:bookmarkStart w:id="47" w:name="product-roadmap-development-path"/>
       <w:r>
         <w:t xml:space="preserve">Product Roadmap / Development Path</w:t>
       </w:r>
-      <w:bookmarkEnd w:id="44"/>
+      <w:bookmarkEnd w:id="47"/>
     </w:p>
     <w:p>
       <w:pPr>
@@ -3416,11 +3553,11 @@
       <w:pPr>
         <w:pStyle w:val="Heading2"/>
       </w:pPr>
-      <w:bookmarkStart w:id="45" w:name="key-activities"/>
+      <w:bookmarkStart w:id="48" w:name="key-activities"/>
       <w:r>
         <w:t xml:space="preserve">Key Activities</w:t>
       </w:r>
-      <w:bookmarkEnd w:id="45"/>
+      <w:bookmarkEnd w:id="48"/>
     </w:p>
     <w:p>
       <w:pPr>
@@ -3485,11 +3622,11 @@
       <w:pPr>
         <w:pStyle w:val="Heading2"/>
       </w:pPr>
-      <w:bookmarkStart w:id="46" w:name="key-resources"/>
+      <w:bookmarkStart w:id="49" w:name="key-resources"/>
       <w:r>
         <w:t xml:space="preserve">Key Resources</w:t>
       </w:r>
-      <w:bookmarkEnd w:id="46"/>
+      <w:bookmarkEnd w:id="49"/>
     </w:p>
     <w:p>
       <w:pPr>
@@ -3605,11 +3742,11 @@
       <w:pPr>
         <w:pStyle w:val="Heading2"/>
       </w:pPr>
-      <w:bookmarkStart w:id="47" w:name="key-partners"/>
+      <w:bookmarkStart w:id="50" w:name="key-partners"/>
       <w:r>
         <w:t xml:space="preserve">Key Partners</w:t>
       </w:r>
-      <w:bookmarkEnd w:id="47"/>
+      <w:bookmarkEnd w:id="50"/>
     </w:p>
     <w:p>
       <w:pPr>
@@ -3674,21 +3811,21 @@
       <w:pPr>
         <w:pStyle w:val="Heading1"/>
       </w:pPr>
-      <w:bookmarkStart w:id="48" w:name="company"/>
+      <w:bookmarkStart w:id="51" w:name="company"/>
       <w:r>
         <w:t xml:space="preserve">Company</w:t>
       </w:r>
-      <w:bookmarkEnd w:id="48"/>
+      <w:bookmarkEnd w:id="51"/>
     </w:p>
     <w:p>
       <w:pPr>
         <w:pStyle w:val="Heading2"/>
       </w:pPr>
-      <w:bookmarkStart w:id="49" w:name="management-team-gaps"/>
+      <w:bookmarkStart w:id="52" w:name="management-team-gaps"/>
       <w:r>
         <w:t xml:space="preserve">Management Team &amp; Gaps</w:t>
       </w:r>
-      <w:bookmarkEnd w:id="49"/>
+      <w:bookmarkEnd w:id="52"/>
     </w:p>
     <w:p>
       <w:pPr>
@@ -3702,11 +3839,11 @@
       <w:pPr>
         <w:pStyle w:val="Heading4"/>
       </w:pPr>
-      <w:bookmarkStart w:id="50" w:name="bryan-birchfield-founder-cmo."/>
+      <w:bookmarkStart w:id="53" w:name="bryan-birchfield-founder-cmo."/>
       <w:r>
         <w:t xml:space="preserve">Bryan Birchfield (Founder, CMO).</w:t>
       </w:r>
-      <w:bookmarkEnd w:id="50"/>
+      <w:bookmarkEnd w:id="53"/>
     </w:p>
     <w:p>
       <w:pPr>
@@ -3720,11 +3857,11 @@
       <w:pPr>
         <w:pStyle w:val="Heading4"/>
       </w:pPr>
-      <w:bookmarkStart w:id="51" w:name="robert-koprowski-founder-cto."/>
+      <w:bookmarkStart w:id="54" w:name="robert-koprowski-founder-cto."/>
       <w:r>
         <w:t xml:space="preserve">Robert Koprowski (Founder, CTO).</w:t>
       </w:r>
-      <w:bookmarkEnd w:id="51"/>
+      <w:bookmarkEnd w:id="54"/>
     </w:p>
     <w:p>
       <w:pPr>
@@ -3738,11 +3875,11 @@
       <w:pPr>
         <w:pStyle w:val="Heading4"/>
       </w:pPr>
-      <w:bookmarkStart w:id="52" w:name="benjamin-wilson-founder-ceo."/>
+      <w:bookmarkStart w:id="55" w:name="benjamin-wilson-founder-ceo."/>
       <w:r>
         <w:t xml:space="preserve">Benjamin Wilson (Founder, CEO).</w:t>
       </w:r>
-      <w:bookmarkEnd w:id="52"/>
+      <w:bookmarkEnd w:id="55"/>
     </w:p>
     <w:p>
       <w:pPr>
@@ -3756,11 +3893,11 @@
       <w:pPr>
         <w:pStyle w:val="Heading4"/>
       </w:pPr>
-      <w:bookmarkStart w:id="53" w:name="chief-financial-officer."/>
+      <w:bookmarkStart w:id="56" w:name="chief-financial-officer."/>
       <w:r>
         <w:t xml:space="preserve">Chief Financial Officer.</w:t>
       </w:r>
-      <w:bookmarkEnd w:id="53"/>
+      <w:bookmarkEnd w:id="56"/>
     </w:p>
     <w:p>
       <w:pPr>
@@ -3774,11 +3911,11 @@
       <w:pPr>
         <w:pStyle w:val="Heading2"/>
       </w:pPr>
-      <w:bookmarkStart w:id="54" w:name="company-ownership"/>
+      <w:bookmarkStart w:id="57" w:name="company-ownership"/>
       <w:r>
         <w:t xml:space="preserve">Company Ownership</w:t>
       </w:r>
-      <w:bookmarkEnd w:id="54"/>
+      <w:bookmarkEnd w:id="57"/>
     </w:p>
     <w:p>
       <w:pPr>
@@ -3792,11 +3929,11 @@
       <w:pPr>
         <w:pStyle w:val="Heading2"/>
       </w:pPr>
-      <w:bookmarkStart w:id="55" w:name="risk-analysis"/>
+      <w:bookmarkStart w:id="58" w:name="risk-analysis"/>
       <w:r>
         <w:t xml:space="preserve">Risk Analysis</w:t>
       </w:r>
-      <w:bookmarkEnd w:id="55"/>
+      <w:bookmarkEnd w:id="58"/>
     </w:p>
     <w:p>
       <w:pPr>
@@ -3932,57 +4069,318 @@
             <w:r>
               <w:t xml:space="preserve">Product/Market Fit</w:t>
             </w:r>
-            <w:r>
-              <w:t xml:space="preserve"> </w:t>
-            </w:r>
+          </w:p>
+        </w:tc>
+        <w:tc>
+          <w:p>
+            <w:pPr>
+              <w:pStyle w:val="Compact"/>
+              <w:jc w:val="center"/>
+            </w:pPr>
+            <w:r>
+              <w:t xml:space="preserve">Very High</w:t>
+            </w:r>
+          </w:p>
+        </w:tc>
+        <w:tc>
+          <w:p>
+            <w:pPr>
+              <w:pStyle w:val="Compact"/>
+              <w:jc w:val="left"/>
+            </w:pPr>
+            <w:r>
+              <w:t xml:space="preserve">Prototype with early adopters</w:t>
+            </w:r>
+          </w:p>
+        </w:tc>
+      </w:tr>
+      <w:tr>
+        <w:tc>
+          <w:p>
+            <w:pPr>
+              <w:pStyle w:val="Compact"/>
+              <w:jc w:val="left"/>
+            </w:pPr>
             <w:r>
               <w:t xml:space="preserve">Product Quality</w:t>
             </w:r>
-            <w:r>
-              <w:t xml:space="preserve"> </w:t>
-            </w:r>
+          </w:p>
+        </w:tc>
+        <w:tc>
+          <w:p>
+            <w:pPr>
+              <w:pStyle w:val="Compact"/>
+              <w:jc w:val="center"/>
+            </w:pPr>
+            <w:r>
+              <w:t xml:space="preserve">Very High</w:t>
+            </w:r>
+          </w:p>
+        </w:tc>
+        <w:tc>
+          <w:p>
+            <w:pPr>
+              <w:pStyle w:val="Compact"/>
+              <w:jc w:val="left"/>
+            </w:pPr>
+            <w:r>
+              <w:t xml:space="preserve">Prototype with early adopters</w:t>
+            </w:r>
+          </w:p>
+        </w:tc>
+      </w:tr>
+      <w:tr>
+        <w:tc>
+          <w:p>
+            <w:pPr>
+              <w:pStyle w:val="Compact"/>
+              <w:jc w:val="left"/>
+            </w:pPr>
             <w:r>
               <w:t xml:space="preserve">Sales</w:t>
             </w:r>
-            <w:r>
-              <w:t xml:space="preserve"> </w:t>
-            </w:r>
+          </w:p>
+        </w:tc>
+        <w:tc>
+          <w:p>
+            <w:pPr>
+              <w:pStyle w:val="Compact"/>
+              <w:jc w:val="center"/>
+            </w:pPr>
+            <w:r>
+              <w:t xml:space="preserve">Very High</w:t>
+            </w:r>
+          </w:p>
+        </w:tc>
+        <w:tc>
+          <w:p>
+            <w:pPr>
+              <w:pStyle w:val="Compact"/>
+              <w:jc w:val="left"/>
+            </w:pPr>
+            <w:r>
+              <w:t xml:space="preserve">Seek sales/marketing advisor or co-founder</w:t>
+            </w:r>
+          </w:p>
+        </w:tc>
+      </w:tr>
+      <w:tr>
+        <w:tc>
+          <w:p>
+            <w:pPr>
+              <w:pStyle w:val="Compact"/>
+              <w:jc w:val="left"/>
+            </w:pPr>
             <w:r>
               <w:t xml:space="preserve">Recruiting</w:t>
             </w:r>
-            <w:r>
-              <w:t xml:space="preserve"> </w:t>
-            </w:r>
+          </w:p>
+        </w:tc>
+        <w:tc>
+          <w:p>
+            <w:pPr>
+              <w:pStyle w:val="Compact"/>
+              <w:jc w:val="center"/>
+            </w:pPr>
+            <w:r>
+              <w:t xml:space="preserve">High</w:t>
+            </w:r>
+          </w:p>
+        </w:tc>
+        <w:tc>
+          <w:p>
+            <w:pPr>
+              <w:pStyle w:val="Compact"/>
+              <w:jc w:val="left"/>
+            </w:pPr>
+            <w:r>
+              <w:t xml:space="preserve">Seek recruiting advisor or co-founder</w:t>
+            </w:r>
+          </w:p>
+        </w:tc>
+      </w:tr>
+      <w:tr>
+        <w:tc>
+          <w:p>
+            <w:pPr>
+              <w:pStyle w:val="Compact"/>
+              <w:jc w:val="left"/>
+            </w:pPr>
             <w:r>
               <w:t xml:space="preserve">Short-Term Competition</w:t>
             </w:r>
-            <w:r>
-              <w:t xml:space="preserve"> </w:t>
-            </w:r>
+          </w:p>
+        </w:tc>
+        <w:tc>
+          <w:p>
+            <w:pPr>
+              <w:pStyle w:val="Compact"/>
+              <w:jc w:val="center"/>
+            </w:pPr>
+            <w:r>
+              <w:t xml:space="preserve">High</w:t>
+            </w:r>
+          </w:p>
+        </w:tc>
+        <w:tc>
+          <w:p>
+            <w:pPr>
+              <w:pStyle w:val="Compact"/>
+              <w:jc w:val="left"/>
+            </w:pPr>
+            <w:r>
+              <w:t xml:space="preserve">Brand promotion, patent</w:t>
+            </w:r>
+          </w:p>
+        </w:tc>
+      </w:tr>
+      <w:tr>
+        <w:tc>
+          <w:p>
+            <w:pPr>
+              <w:pStyle w:val="Compact"/>
+              <w:jc w:val="left"/>
+            </w:pPr>
             <w:r>
               <w:t xml:space="preserve">Long-Term Competition</w:t>
             </w:r>
-            <w:r>
-              <w:t xml:space="preserve"> </w:t>
-            </w:r>
+          </w:p>
+        </w:tc>
+        <w:tc>
+          <w:p>
+            <w:pPr>
+              <w:pStyle w:val="Compact"/>
+              <w:jc w:val="center"/>
+            </w:pPr>
+            <w:r>
+              <w:t xml:space="preserve">High</w:t>
+            </w:r>
+          </w:p>
+        </w:tc>
+        <w:tc>
+          <w:p>
+            <w:pPr>
+              <w:pStyle w:val="Compact"/>
+              <w:jc w:val="left"/>
+            </w:pPr>
+            <w:r>
+              <w:t xml:space="preserve">Brand promotion</w:t>
+            </w:r>
+          </w:p>
+        </w:tc>
+      </w:tr>
+      <w:tr>
+        <w:tc>
+          <w:p>
+            <w:pPr>
+              <w:pStyle w:val="Compact"/>
+              <w:jc w:val="left"/>
+            </w:pPr>
             <w:r>
               <w:t xml:space="preserve">Intellectual Property</w:t>
             </w:r>
-            <w:r>
-              <w:t xml:space="preserve"> </w:t>
-            </w:r>
+          </w:p>
+        </w:tc>
+        <w:tc>
+          <w:p>
+            <w:pPr>
+              <w:pStyle w:val="Compact"/>
+              <w:jc w:val="center"/>
+            </w:pPr>
+            <w:r>
+              <w:t xml:space="preserve">High</w:t>
+            </w:r>
+          </w:p>
+        </w:tc>
+        <w:tc>
+          <w:p>
+            <w:pPr>
+              <w:pStyle w:val="Compact"/>
+              <w:jc w:val="left"/>
+            </w:pPr>
+            <w:r>
+              <w:t xml:space="preserve">Trademark brand; hire patent attorney</w:t>
+            </w:r>
+          </w:p>
+        </w:tc>
+      </w:tr>
+      <w:tr>
+        <w:tc>
+          <w:p>
+            <w:pPr>
+              <w:pStyle w:val="Compact"/>
+              <w:jc w:val="left"/>
+            </w:pPr>
             <w:r>
               <w:t xml:space="preserve">Market</w:t>
             </w:r>
-            <w:r>
-              <w:t xml:space="preserve"> </w:t>
-            </w:r>
+          </w:p>
+        </w:tc>
+        <w:tc>
+          <w:p>
+            <w:pPr>
+              <w:pStyle w:val="Compact"/>
+              <w:jc w:val="center"/>
+            </w:pPr>
+            <w:r>
+              <w:t xml:space="preserve">Low</w:t>
+            </w:r>
+          </w:p>
+        </w:tc>
+        <w:tc>
+          <w:p>
+            <w:pPr>
+              <w:pStyle w:val="Compact"/>
+              <w:jc w:val="left"/>
+            </w:pPr>
+            <w:r>
+              <w:t xml:space="preserve">Conduct bottom-up analysis of market</w:t>
+            </w:r>
+          </w:p>
+        </w:tc>
+      </w:tr>
+      <w:tr>
+        <w:tc>
+          <w:p>
+            <w:pPr>
+              <w:pStyle w:val="Compact"/>
+              <w:jc w:val="left"/>
+            </w:pPr>
             <w:r>
               <w:t xml:space="preserve">Team</w:t>
             </w:r>
-            <w:r>
-              <w:t xml:space="preserve"> </w:t>
-            </w:r>
+          </w:p>
+        </w:tc>
+        <w:tc>
+          <w:p>
+            <w:pPr>
+              <w:pStyle w:val="Compact"/>
+              <w:jc w:val="center"/>
+            </w:pPr>
+            <w:r>
+              <w:t xml:space="preserve">Low</w:t>
+            </w:r>
+          </w:p>
+        </w:tc>
+        <w:tc>
+          <w:p>
+            <w:pPr>
+              <w:pStyle w:val="Compact"/>
+              <w:jc w:val="left"/>
+            </w:pPr>
+            <w:r>
+              <w:t xml:space="preserve">None, minimal risk</w:t>
+            </w:r>
+          </w:p>
+        </w:tc>
+      </w:tr>
+      <w:tr>
+        <w:tc>
+          <w:p>
+            <w:pPr>
+              <w:pStyle w:val="Compact"/>
+              <w:jc w:val="left"/>
+            </w:pPr>
             <w:r>
               <w:t xml:space="preserve">Funding</w:t>
             </w:r>
@@ -3995,124 +4393,16 @@
               <w:jc w:val="center"/>
             </w:pPr>
             <w:r>
-              <w:t xml:space="preserve">Very High</w:t>
-            </w:r>
-            <w:r>
-              <w:t xml:space="preserve"> </w:t>
-            </w:r>
-            <w:r>
-              <w:t xml:space="preserve">Very High</w:t>
-            </w:r>
-            <w:r>
-              <w:t xml:space="preserve"> </w:t>
-            </w:r>
-            <w:r>
-              <w:t xml:space="preserve">Very High</w:t>
-            </w:r>
-            <w:r>
-              <w:t xml:space="preserve"> </w:t>
-            </w:r>
-            <w:r>
-              <w:t xml:space="preserve">High</w:t>
-            </w:r>
-            <w:r>
-              <w:t xml:space="preserve"> </w:t>
-            </w:r>
-            <w:r>
-              <w:t xml:space="preserve">High</w:t>
-            </w:r>
-            <w:r>
-              <w:t xml:space="preserve"> </w:t>
-            </w:r>
-            <w:r>
-              <w:t xml:space="preserve">High</w:t>
-            </w:r>
-            <w:r>
-              <w:t xml:space="preserve"> </w:t>
-            </w:r>
-            <w:r>
-              <w:t xml:space="preserve">High</w:t>
-            </w:r>
-            <w:r>
-              <w:t xml:space="preserve"> </w:t>
-            </w:r>
-            <w:r>
               <w:t xml:space="preserve">Low</w:t>
             </w:r>
-            <w:r>
-              <w:t xml:space="preserve"> </w:t>
-            </w:r>
-            <w:r>
-              <w:t xml:space="preserve">Low</w:t>
-            </w:r>
-            <w:r>
-              <w:t xml:space="preserve"> </w:t>
-            </w:r>
-            <w:r>
-              <w:t xml:space="preserve">Low</w:t>
-            </w:r>
-          </w:p>
-        </w:tc>
-        <w:tc>
-          <w:p>
-            <w:pPr>
-              <w:pStyle w:val="Compact"/>
-              <w:jc w:val="left"/>
-            </w:pPr>
-            <w:r>
-              <w:t xml:space="preserve">Prototype with early adopters</w:t>
-            </w:r>
-            <w:r>
-              <w:t xml:space="preserve"> </w:t>
-            </w:r>
-            <w:r>
-              <w:t xml:space="preserve">Prototype with early adopters</w:t>
-            </w:r>
-            <w:r>
-              <w:t xml:space="preserve"> </w:t>
-            </w:r>
-            <w:r>
-              <w:t xml:space="preserve">Seek sales/marketing advisor or co-founder</w:t>
-            </w:r>
-            <w:r>
-              <w:t xml:space="preserve"> </w:t>
-            </w:r>
-            <w:r>
-              <w:t xml:space="preserve">Seek recruiting advisor or co-founder</w:t>
-            </w:r>
-            <w:r>
-              <w:t xml:space="preserve"> </w:t>
-            </w:r>
-            <w:r>
-              <w:t xml:space="preserve">Brand promotion, patent</w:t>
-            </w:r>
-            <w:r>
-              <w:t xml:space="preserve"> </w:t>
-            </w:r>
-            <w:r>
-              <w:t xml:space="preserve">Brand promotion</w:t>
-            </w:r>
-            <w:r>
-              <w:t xml:space="preserve"> </w:t>
-            </w:r>
-            <w:r>
-              <w:t xml:space="preserve">Trademark brand; hire patent attorney</w:t>
-            </w:r>
-            <w:r>
-              <w:t xml:space="preserve"> </w:t>
-            </w:r>
-            <w:r>
-              <w:t xml:space="preserve">Conduct bottom-up analysis of market</w:t>
-            </w:r>
-            <w:r>
-              <w:t xml:space="preserve"> </w:t>
-            </w:r>
-            <w:r>
-              <w:t xml:space="preserve">None, minimal risk</w:t>
-            </w:r>
-            <w:r>
-              <w:t xml:space="preserve"> </w:t>
-            </w:r>
+          </w:p>
+        </w:tc>
+        <w:tc>
+          <w:p>
+            <w:pPr>
+              <w:pStyle w:val="Compact"/>
+              <w:jc w:val="left"/>
+            </w:pPr>
             <w:r>
               <w:t xml:space="preserve">Seeking seed funding</w:t>
             </w:r>
@@ -4124,11 +4414,11 @@
       <w:pPr>
         <w:pStyle w:val="Heading4"/>
       </w:pPr>
-      <w:bookmarkStart w:id="56" w:name="productmarket-fit-riskvery-high"/>
+      <w:bookmarkStart w:id="59" w:name="productmarket-fit-riskvery-high"/>
       <w:r>
         <w:t xml:space="preserve">Product/Market Fit Risk—Very High</w:t>
       </w:r>
-      <w:bookmarkEnd w:id="56"/>
+      <w:bookmarkEnd w:id="59"/>
     </w:p>
     <w:p>
       <w:pPr>
@@ -4170,11 +4460,11 @@
       <w:pPr>
         <w:pStyle w:val="Heading4"/>
       </w:pPr>
-      <w:bookmarkStart w:id="57" w:name="product-quality-riskvery-high"/>
+      <w:bookmarkStart w:id="60" w:name="product-quality-riskvery-high"/>
       <w:r>
         <w:t xml:space="preserve">Product Quality Risk—Very High</w:t>
       </w:r>
-      <w:bookmarkEnd w:id="57"/>
+      <w:bookmarkEnd w:id="60"/>
     </w:p>
     <w:p>
       <w:pPr>
@@ -4216,11 +4506,11 @@
       <w:pPr>
         <w:pStyle w:val="Heading4"/>
       </w:pPr>
-      <w:bookmarkStart w:id="58" w:name="sales-riskvery-high"/>
+      <w:bookmarkStart w:id="61" w:name="sales-riskvery-high"/>
       <w:r>
         <w:t xml:space="preserve">Sales Risk—Very High</w:t>
       </w:r>
-      <w:bookmarkEnd w:id="58"/>
+      <w:bookmarkEnd w:id="61"/>
     </w:p>
     <w:p>
       <w:pPr>
@@ -4262,11 +4552,11 @@
       <w:pPr>
         <w:pStyle w:val="Heading4"/>
       </w:pPr>
-      <w:bookmarkStart w:id="59" w:name="recruiting-riskhigh"/>
+      <w:bookmarkStart w:id="62" w:name="recruiting-riskhigh"/>
       <w:r>
         <w:t xml:space="preserve">Recruiting Risk—High</w:t>
       </w:r>
-      <w:bookmarkEnd w:id="59"/>
+      <w:bookmarkEnd w:id="62"/>
     </w:p>
     <w:p>
       <w:pPr>
@@ -4308,11 +4598,11 @@
       <w:pPr>
         <w:pStyle w:val="Heading4"/>
       </w:pPr>
-      <w:bookmarkStart w:id="60" w:name="short-term-competition-riskhigh"/>
+      <w:bookmarkStart w:id="63" w:name="short-term-competition-riskhigh"/>
       <w:r>
         <w:t xml:space="preserve">Short-Term Competition Risk—High</w:t>
       </w:r>
-      <w:bookmarkEnd w:id="60"/>
+      <w:bookmarkEnd w:id="63"/>
     </w:p>
     <w:p>
       <w:pPr>
@@ -4354,11 +4644,11 @@
       <w:pPr>
         <w:pStyle w:val="Heading4"/>
       </w:pPr>
-      <w:bookmarkStart w:id="61" w:name="long-term-competition-riskhigh"/>
+      <w:bookmarkStart w:id="64" w:name="long-term-competition-riskhigh"/>
       <w:r>
         <w:t xml:space="preserve">Long-Term Competition Risk—High</w:t>
       </w:r>
-      <w:bookmarkEnd w:id="61"/>
+      <w:bookmarkEnd w:id="64"/>
     </w:p>
     <w:p>
       <w:pPr>
@@ -4400,11 +4690,11 @@
       <w:pPr>
         <w:pStyle w:val="Heading4"/>
       </w:pPr>
-      <w:bookmarkStart w:id="62" w:name="intellectual-property-riskhigh"/>
+      <w:bookmarkStart w:id="65" w:name="intellectual-property-riskhigh"/>
       <w:r>
         <w:t xml:space="preserve">Intellectual Property Risk—High</w:t>
       </w:r>
-      <w:bookmarkEnd w:id="62"/>
+      <w:bookmarkEnd w:id="65"/>
     </w:p>
     <w:p>
       <w:pPr>
@@ -4446,11 +4736,11 @@
       <w:pPr>
         <w:pStyle w:val="Heading4"/>
       </w:pPr>
-      <w:bookmarkStart w:id="63" w:name="market-risklow"/>
+      <w:bookmarkStart w:id="66" w:name="market-risklow"/>
       <w:r>
         <w:t xml:space="preserve">Market Risk—Low</w:t>
       </w:r>
-      <w:bookmarkEnd w:id="63"/>
+      <w:bookmarkEnd w:id="66"/>
     </w:p>
     <w:p>
       <w:pPr>
@@ -4492,11 +4782,11 @@
       <w:pPr>
         <w:pStyle w:val="Heading4"/>
       </w:pPr>
-      <w:bookmarkStart w:id="64" w:name="team-risklow"/>
+      <w:bookmarkStart w:id="67" w:name="team-risklow"/>
       <w:r>
         <w:t xml:space="preserve">Team Risk—Low</w:t>
       </w:r>
-      <w:bookmarkEnd w:id="64"/>
+      <w:bookmarkEnd w:id="67"/>
     </w:p>
     <w:p>
       <w:pPr>
@@ -4538,11 +4828,11 @@
       <w:pPr>
         <w:pStyle w:val="Heading4"/>
       </w:pPr>
-      <w:bookmarkStart w:id="65" w:name="funding-risklow"/>
+      <w:bookmarkStart w:id="68" w:name="funding-risklow"/>
       <w:r>
         <w:t xml:space="preserve">Funding Risk—Low</w:t>
       </w:r>
-      <w:bookmarkEnd w:id="65"/>
+      <w:bookmarkEnd w:id="68"/>
     </w:p>
     <w:p>
       <w:pPr>
@@ -4584,11 +4874,11 @@
       <w:pPr>
         <w:pStyle w:val="Heading2"/>
       </w:pPr>
-      <w:bookmarkStart w:id="66" w:name="exit-strategy"/>
+      <w:bookmarkStart w:id="69" w:name="exit-strategy"/>
       <w:r>
         <w:t xml:space="preserve">Exit Strategy</w:t>
       </w:r>
-      <w:bookmarkEnd w:id="66"/>
+      <w:bookmarkEnd w:id="69"/>
     </w:p>
     <w:p>
       <w:pPr>
@@ -4614,11 +4904,11 @@
       <w:pPr>
         <w:pStyle w:val="Heading1"/>
       </w:pPr>
-      <w:bookmarkStart w:id="67" w:name="financials"/>
+      <w:bookmarkStart w:id="70" w:name="financials"/>
       <w:r>
         <w:t xml:space="preserve">Financials</w:t>
       </w:r>
-      <w:bookmarkEnd w:id="67"/>
+      <w:bookmarkEnd w:id="70"/>
     </w:p>
     <w:p>
       <w:pPr>
@@ -4668,11 +4958,11 @@
       <w:pPr>
         <w:pStyle w:val="Heading2"/>
       </w:pPr>
-      <w:bookmarkStart w:id="68" w:name="fundraising"/>
+      <w:bookmarkStart w:id="71" w:name="fundraising"/>
       <w:r>
         <w:t xml:space="preserve">Fundraising</w:t>
       </w:r>
-      <w:bookmarkEnd w:id="68"/>
+      <w:bookmarkEnd w:id="71"/>
     </w:p>
     <w:p>
       <w:pPr>
@@ -4917,11 +5207,11 @@
       <w:pPr>
         <w:pStyle w:val="Heading2"/>
       </w:pPr>
-      <w:bookmarkStart w:id="69" w:name="use-of-proceeds-and-funds"/>
+      <w:bookmarkStart w:id="72" w:name="use-of-proceeds-and-funds"/>
       <w:r>
         <w:t xml:space="preserve">Use of Proceeds and Funds</w:t>
       </w:r>
-      <w:bookmarkEnd w:id="69"/>
+      <w:bookmarkEnd w:id="72"/>
     </w:p>
     <w:p>
       <w:pPr>
@@ -5234,11 +5524,11 @@
       <w:pPr>
         <w:pStyle w:val="Heading4"/>
       </w:pPr>
-      <w:bookmarkStart w:id="70" w:name="general-administrative-expenses"/>
+      <w:bookmarkStart w:id="73" w:name="general-administrative-expenses"/>
       <w:r>
         <w:t xml:space="preserve">General &amp; Administrative Expenses</w:t>
       </w:r>
-      <w:bookmarkEnd w:id="70"/>
+      <w:bookmarkEnd w:id="73"/>
     </w:p>
     <w:p>
       <w:pPr>
@@ -5594,11 +5884,11 @@
       <w:pPr>
         <w:pStyle w:val="Heading4"/>
       </w:pPr>
-      <w:bookmarkStart w:id="71" w:name="marketing-expenses"/>
+      <w:bookmarkStart w:id="74" w:name="marketing-expenses"/>
       <w:r>
         <w:t xml:space="preserve">Marketing Expenses</w:t>
       </w:r>
-      <w:bookmarkEnd w:id="71"/>
+      <w:bookmarkEnd w:id="74"/>
     </w:p>
     <w:p>
       <w:pPr>
@@ -5825,11 +6115,11 @@
       <w:pPr>
         <w:pStyle w:val="Heading4"/>
       </w:pPr>
-      <w:bookmarkStart w:id="72" w:name="operations-expenses"/>
+      <w:bookmarkStart w:id="75" w:name="operations-expenses"/>
       <w:r>
         <w:t xml:space="preserve">Operations Expenses</w:t>
       </w:r>
-      <w:bookmarkEnd w:id="72"/>
+      <w:bookmarkEnd w:id="75"/>
     </w:p>
     <w:p>
       <w:pPr>
@@ -6050,11 +6340,11 @@
       <w:pPr>
         <w:pStyle w:val="Heading4"/>
       </w:pPr>
-      <w:bookmarkStart w:id="73" w:name="payroll-expenses"/>
+      <w:bookmarkStart w:id="76" w:name="payroll-expenses"/>
       <w:r>
         <w:t xml:space="preserve">Payroll Expenses</w:t>
       </w:r>
-      <w:bookmarkEnd w:id="73"/>
+      <w:bookmarkEnd w:id="76"/>
     </w:p>
     <w:p>
       <w:pPr>
@@ -6269,11 +6559,11 @@
       <w:pPr>
         <w:pStyle w:val="Heading4"/>
       </w:pPr>
-      <w:bookmarkStart w:id="74" w:name="product-development"/>
+      <w:bookmarkStart w:id="77" w:name="product-development"/>
       <w:r>
         <w:t xml:space="preserve">Product Development</w:t>
       </w:r>
-      <w:bookmarkEnd w:id="74"/>
+      <w:bookmarkEnd w:id="77"/>
     </w:p>
     <w:p>
       <w:pPr>
@@ -6491,11 +6781,11 @@
       <w:pPr>
         <w:pStyle w:val="Heading4"/>
       </w:pPr>
-      <w:bookmarkStart w:id="75" w:name="financial-estimation-assumptions"/>
+      <w:bookmarkStart w:id="78" w:name="financial-estimation-assumptions"/>
       <w:r>
         <w:t xml:space="preserve">Financial Estimation Assumptions</w:t>
       </w:r>
-      <w:bookmarkEnd w:id="75"/>
+      <w:bookmarkEnd w:id="78"/>
     </w:p>
     <w:p>
       <w:pPr>
@@ -6641,11 +6931,11 @@
       <w:pPr>
         <w:pStyle w:val="Heading2"/>
       </w:pPr>
-      <w:bookmarkStart w:id="76" w:name="revenue-estimates"/>
+      <w:bookmarkStart w:id="79" w:name="revenue-estimates"/>
       <w:r>
         <w:t xml:space="preserve">Revenue Estimates</w:t>
       </w:r>
-      <w:bookmarkEnd w:id="76"/>
+      <w:bookmarkEnd w:id="79"/>
     </w:p>
     <w:p>
       <w:pPr>
@@ -7249,11 +7539,11 @@
       <w:pPr>
         <w:pStyle w:val="Heading4"/>
       </w:pPr>
-      <w:bookmarkStart w:id="77" w:name="service-fee-estimate-assumptions"/>
+      <w:bookmarkStart w:id="80" w:name="service-fee-estimate-assumptions"/>
       <w:r>
         <w:t xml:space="preserve">Service Fee Estimate Assumptions</w:t>
       </w:r>
-      <w:bookmarkEnd w:id="77"/>
+      <w:bookmarkEnd w:id="80"/>
     </w:p>
     <w:p>
       <w:pPr>
@@ -7305,11 +7595,11 @@
       <w:pPr>
         <w:pStyle w:val="Heading4"/>
       </w:pPr>
-      <w:bookmarkStart w:id="78" w:name="revenue-estimates-1"/>
+      <w:bookmarkStart w:id="81" w:name="revenue-estimates-1"/>
       <w:r>
         <w:t xml:space="preserve">Revenue Estimates</w:t>
       </w:r>
-      <w:bookmarkEnd w:id="78"/>
+      <w:bookmarkEnd w:id="81"/>
     </w:p>
     <w:p>
       <w:pPr>
@@ -7786,11 +8076,11 @@
       <w:pPr>
         <w:pStyle w:val="Heading2"/>
       </w:pPr>
-      <w:bookmarkStart w:id="79" w:name="financial-disclaimer"/>
+      <w:bookmarkStart w:id="82" w:name="financial-disclaimer"/>
       <w:r>
         <w:t xml:space="preserve">Financial Disclaimer</w:t>
       </w:r>
-      <w:bookmarkEnd w:id="79"/>
+      <w:bookmarkEnd w:id="82"/>
     </w:p>
     <w:p>
       <w:pPr>
@@ -7820,11 +8110,11 @@
       <w:pPr>
         <w:pStyle w:val="Heading2"/>
       </w:pPr>
-      <w:bookmarkStart w:id="80" w:name="valuation"/>
+      <w:bookmarkStart w:id="83" w:name="valuation"/>
       <w:r>
         <w:t xml:space="preserve">Valuation</w:t>
       </w:r>
-      <w:bookmarkEnd w:id="80"/>
+      <w:bookmarkEnd w:id="83"/>
     </w:p>
     <w:p>
       <w:pPr>
@@ -8121,21 +8411,21 @@
       <w:pPr>
         <w:pStyle w:val="Heading1"/>
       </w:pPr>
-      <w:bookmarkStart w:id="81" w:name="appendix"/>
+      <w:bookmarkStart w:id="84" w:name="appendix"/>
       <w:r>
         <w:t xml:space="preserve">Appendix</w:t>
       </w:r>
-      <w:bookmarkEnd w:id="81"/>
+      <w:bookmarkEnd w:id="84"/>
     </w:p>
     <w:p>
       <w:pPr>
         <w:pStyle w:val="Heading2"/>
       </w:pPr>
-      <w:bookmarkStart w:id="82" w:name="application-design"/>
+      <w:bookmarkStart w:id="85" w:name="application-design"/>
       <w:r>
         <w:t xml:space="preserve">Application Design</w:t>
       </w:r>
-      <w:bookmarkEnd w:id="82"/>
+      <w:bookmarkEnd w:id="85"/>
     </w:p>
     <w:p>
       <w:pPr>
@@ -8165,7 +8455,7 @@
                     </pic:cNvPicPr>
                   </pic:nvPicPr>
                   <pic:blipFill>
-                    <a:blip r:embed="rId83"/>
+                    <a:blip r:embed="rId86"/>
                     <a:stretch>
                       <a:fillRect/>
                     </a:stretch>
@@ -8228,7 +8518,7 @@
                     </pic:cNvPicPr>
                   </pic:nvPicPr>
                   <pic:blipFill>
-                    <a:blip r:embed="rId84"/>
+                    <a:blip r:embed="rId87"/>
                     <a:stretch>
                       <a:fillRect/>
                     </a:stretch>
@@ -8267,11 +8557,11 @@
       <w:pPr>
         <w:pStyle w:val="Heading2"/>
       </w:pPr>
-      <w:bookmarkStart w:id="85" w:name="application-infrastructure"/>
+      <w:bookmarkStart w:id="88" w:name="application-infrastructure"/>
       <w:r>
         <w:t xml:space="preserve">Application Infrastructure</w:t>
       </w:r>
-      <w:bookmarkEnd w:id="85"/>
+      <w:bookmarkEnd w:id="88"/>
     </w:p>
     <w:p>
       <w:pPr>
@@ -8306,11 +8596,11 @@
       <w:pPr>
         <w:pStyle w:val="Heading2"/>
       </w:pPr>
-      <w:bookmarkStart w:id="86" w:name="customer-support-plan"/>
+      <w:bookmarkStart w:id="89" w:name="customer-support-plan"/>
       <w:r>
         <w:t xml:space="preserve">Customer Support Plan</w:t>
       </w:r>
-      <w:bookmarkEnd w:id="86"/>
+      <w:bookmarkEnd w:id="89"/>
     </w:p>
     <w:p>
       <w:pPr>
@@ -8476,11 +8766,11 @@
       <w:pPr>
         <w:pStyle w:val="Heading2"/>
       </w:pPr>
-      <w:bookmarkStart w:id="87" w:name="professional-matchmaking-traits"/>
+      <w:bookmarkStart w:id="90" w:name="professional-matchmaking-traits"/>
       <w:r>
         <w:t xml:space="preserve">Professional Matchmaking Traits</w:t>
       </w:r>
-      <w:bookmarkEnd w:id="87"/>
+      <w:bookmarkEnd w:id="90"/>
     </w:p>
     <w:p>
       <w:pPr>
@@ -8843,14 +9133,14 @@
       <w:pPr>
         <w:pStyle w:val="Heading2"/>
       </w:pPr>
-      <w:bookmarkStart w:id="88" w:name="bibliography"/>
+      <w:bookmarkStart w:id="91" w:name="bibliography"/>
       <w:r>
         <w:t xml:space="preserve">Bibliography</w:t>
       </w:r>
-      <w:bookmarkEnd w:id="88"/>
-    </w:p>
-    <w:bookmarkStart w:id="121" w:name="refs"/>
-    <w:bookmarkStart w:id="90" w:name="ref-noauthor_20booksto50k_nodate"/>
+      <w:bookmarkEnd w:id="91"/>
+    </w:p>
+    <w:bookmarkStart w:id="125" w:name="refs"/>
+    <w:bookmarkStart w:id="93" w:name="ref-noauthor_20booksto50k_nodate"/>
     <w:p>
       <w:pPr>
         <w:pStyle w:val="Bibliography"/>
@@ -8867,7 +9157,7 @@
       <w:r>
         <w:t xml:space="preserve"> </w:t>
       </w:r>
-      <w:hyperlink r:id="rId89">
+      <w:hyperlink r:id="rId92">
         <w:r>
           <w:rPr>
             <w:rStyle w:val="Hyperlink"/>
@@ -8876,8 +9166,8 @@
         </w:r>
       </w:hyperlink>
     </w:p>
-    <w:bookmarkEnd w:id="90"/>
-    <w:bookmarkStart w:id="92" w:name="ref-noauthor_ibisworld_nodate"/>
+    <w:bookmarkEnd w:id="93"/>
+    <w:bookmarkStart w:id="95" w:name="ref-noauthor_ibisworld_nodate"/>
     <w:p>
       <w:pPr>
         <w:pStyle w:val="Bibliography"/>
@@ -8894,17 +9184,17 @@
       <w:r>
         <w:t xml:space="preserve"> </w:t>
       </w:r>
-      <w:hyperlink r:id="rId91">
+      <w:hyperlink r:id="rId94">
         <w:r>
           <w:rPr>
             <w:rStyle w:val="Hyperlink"/>
           </w:rPr>
-          <w:t xml:space="preserve">https://www.ibisworld.com/default.aspx</w:t>
+          <w:t xml:space="preserve">https://www.ibisworld.com/global/market-research-reports/global-book-publishing-industry/</w:t>
         </w:r>
       </w:hyperlink>
     </w:p>
-    <w:bookmarkEnd w:id="92"/>
-    <w:bookmarkStart w:id="93" w:name="ref-hagel_power_2015"/>
+    <w:bookmarkEnd w:id="95"/>
+    <w:bookmarkStart w:id="96" w:name="ref-hagel_power_2015"/>
     <w:p>
       <w:pPr>
         <w:pStyle w:val="Bibliography"/>
@@ -8925,8 +9215,8 @@
         <w:t xml:space="preserve">.</w:t>
       </w:r>
     </w:p>
-    <w:bookmarkEnd w:id="93"/>
-    <w:bookmarkStart w:id="95" w:name="ref-gartner_magic_nodate"/>
+    <w:bookmarkEnd w:id="96"/>
+    <w:bookmarkStart w:id="98" w:name="ref-gartner_magic_nodate"/>
     <w:p>
       <w:pPr>
         <w:pStyle w:val="Bibliography"/>
@@ -8949,7 +9239,7 @@
       <w:r>
         <w:t xml:space="preserve"> </w:t>
       </w:r>
-      <w:hyperlink r:id="rId94">
+      <w:hyperlink r:id="rId97">
         <w:r>
           <w:rPr>
             <w:rStyle w:val="Hyperlink"/>
@@ -8958,8 +9248,8 @@
         </w:r>
       </w:hyperlink>
     </w:p>
-    <w:bookmarkEnd w:id="95"/>
-    <w:bookmarkStart w:id="97" w:name="ref-noauthor_national_nodate"/>
+    <w:bookmarkEnd w:id="98"/>
+    <w:bookmarkStart w:id="100" w:name="ref-noauthor_national_nodate"/>
     <w:p>
       <w:pPr>
         <w:pStyle w:val="Bibliography"/>
@@ -8976,7 +9266,7 @@
       <w:r>
         <w:t xml:space="preserve"> </w:t>
       </w:r>
-      <w:hyperlink r:id="rId96">
+      <w:hyperlink r:id="rId99">
         <w:r>
           <w:rPr>
             <w:rStyle w:val="Hyperlink"/>
@@ -8985,17 +9275,242 @@
         </w:r>
       </w:hyperlink>
     </w:p>
-    <w:bookmarkEnd w:id="97"/>
-    <w:bookmarkStart w:id="99" w:name="ref-bowker_news_nodate"/>
+    <w:bookmarkEnd w:id="100"/>
+    <w:bookmarkStart w:id="102" w:name="ref-annelise_porters_nodate"/>
     <w:p>
       <w:pPr>
         <w:pStyle w:val="Bibliography"/>
       </w:pPr>
+      <w:r>
+        <w:t xml:space="preserve">Niebauer, A. (2018).</w:t>
+      </w:r>
+      <w:r>
+        <w:t xml:space="preserve"> </w:t>
+      </w:r>
       <w:r>
         <w:rPr>
           <w:i/>
         </w:rPr>
-        <w:t xml:space="preserve">News 2019 - Self-Publishing Grew 40 Percent in 2018, New Report Reveals</w:t>
+        <w:t xml:space="preserve">Porter’s 5 Competitive Forces for SaaS in 5 Minutes</w:t>
+      </w:r>
+      <w:r>
+        <w:t xml:space="preserve">.</w:t>
+      </w:r>
+      <w:r>
+        <w:t xml:space="preserve"> </w:t>
+      </w:r>
+      <w:hyperlink r:id="rId101">
+        <w:r>
+          <w:rPr>
+            <w:rStyle w:val="Hyperlink"/>
+          </w:rPr>
+          <w:t xml:space="preserve">https://salesupstart.com/2018/07/14/porters5forcesforsaas/</w:t>
+        </w:r>
+      </w:hyperlink>
+    </w:p>
+    <w:bookmarkEnd w:id="102"/>
+    <w:bookmarkStart w:id="104" w:name="ref-pofeldt_new_nodate"/>
+    <w:p>
+      <w:pPr>
+        <w:pStyle w:val="Bibliography"/>
+      </w:pPr>
+      <w:r>
+        <w:t xml:space="preserve">Pofeldt, E. (2019). New Platform Connects Self-Published Authors With Readers. In</w:t>
+      </w:r>
+      <w:r>
+        <w:t xml:space="preserve"> </w:t>
+      </w:r>
+      <w:r>
+        <w:rPr>
+          <w:i/>
+        </w:rPr>
+        <w:t xml:space="preserve">Forbes</w:t>
+      </w:r>
+      <w:r>
+        <w:t xml:space="preserve">.</w:t>
+      </w:r>
+      <w:r>
+        <w:t xml:space="preserve"> </w:t>
+      </w:r>
+      <w:hyperlink r:id="rId103">
+        <w:r>
+          <w:rPr>
+            <w:rStyle w:val="Hyperlink"/>
+          </w:rPr>
+          <w:t xml:space="preserve">https://www.forbes.com/sites/elainepofeldt/2019/03/04/new-platform-connects-self-published-authors-with-readers/</w:t>
+        </w:r>
+      </w:hyperlink>
+    </w:p>
+    <w:bookmarkEnd w:id="104"/>
+    <w:bookmarkStart w:id="106" w:name="ref-polovets_how_nodate"/>
+    <w:p>
+      <w:pPr>
+        <w:pStyle w:val="Bibliography"/>
+      </w:pPr>
+      <w:r>
+        <w:t xml:space="preserve">Polovets, L. (2016a).</w:t>
+      </w:r>
+      <w:r>
+        <w:t xml:space="preserve"> </w:t>
+      </w:r>
+      <w:r>
+        <w:rPr>
+          <w:i/>
+        </w:rPr>
+        <w:t xml:space="preserve">How to De-Risk a Startup</w:t>
+      </w:r>
+      <w:r>
+        <w:t xml:space="preserve">.</w:t>
+      </w:r>
+      <w:r>
+        <w:t xml:space="preserve"> </w:t>
+      </w:r>
+      <w:hyperlink r:id="rId105">
+        <w:r>
+          <w:rPr>
+            <w:rStyle w:val="Hyperlink"/>
+          </w:rPr>
+          <w:t xml:space="preserve">https://codingvc.com/how-to-de-risk-a-startup/</w:t>
+        </w:r>
+      </w:hyperlink>
+    </w:p>
+    <w:bookmarkEnd w:id="106"/>
+    <w:bookmarkStart w:id="108" w:name="ref-polovets_startups_nodate"/>
+    <w:p>
+      <w:pPr>
+        <w:pStyle w:val="Bibliography"/>
+      </w:pPr>
+      <w:r>
+        <w:t xml:space="preserve">Polovets, L. (2016b).</w:t>
+      </w:r>
+      <w:r>
+        <w:t xml:space="preserve"> </w:t>
+      </w:r>
+      <w:r>
+        <w:rPr>
+          <w:i/>
+        </w:rPr>
+        <w:t xml:space="preserve">Startups are Risk Bundles</w:t>
+      </w:r>
+      <w:r>
+        <w:t xml:space="preserve">.</w:t>
+      </w:r>
+      <w:r>
+        <w:t xml:space="preserve"> </w:t>
+      </w:r>
+      <w:hyperlink r:id="rId107">
+        <w:r>
+          <w:rPr>
+            <w:rStyle w:val="Hyperlink"/>
+          </w:rPr>
+          <w:t xml:space="preserve">https://codingvc.com/startups-are-risk-bundles/</w:t>
+        </w:r>
+      </w:hyperlink>
+    </w:p>
+    <w:bookmarkEnd w:id="108"/>
+    <w:bookmarkStart w:id="110" w:name="ref-technavio_publishing_nodate"/>
+    <w:p>
+      <w:pPr>
+        <w:pStyle w:val="Bibliography"/>
+      </w:pPr>
+      <w:r>
+        <w:t xml:space="preserve">Publishing Market by Platform and Geography - Forecast and Analysis 2020-2024. (2019). In</w:t>
+      </w:r>
+      <w:r>
+        <w:t xml:space="preserve"> </w:t>
+      </w:r>
+      <w:r>
+        <w:rPr>
+          <w:i/>
+        </w:rPr>
+        <w:t xml:space="preserve">Technavio</w:t>
+      </w:r>
+      <w:r>
+        <w:t xml:space="preserve">.</w:t>
+      </w:r>
+      <w:r>
+        <w:t xml:space="preserve"> </w:t>
+      </w:r>
+      <w:hyperlink r:id="rId109">
+        <w:r>
+          <w:rPr>
+            <w:rStyle w:val="Hyperlink"/>
+          </w:rPr>
+          <w:t xml:space="preserve">https://www.technavio.com/report/publishing-market-size-industry-analysis</w:t>
+        </w:r>
+      </w:hyperlink>
+    </w:p>
+    <w:bookmarkEnd w:id="110"/>
+    <w:bookmarkStart w:id="112" w:name="ref-santos_dating_2020"/>
+    <w:p>
+      <w:pPr>
+        <w:pStyle w:val="Bibliography"/>
+      </w:pPr>
+      <w:r>
+        <w:t xml:space="preserve">Santos, M. (2020). Dating Algorithms using Machine Learning and AI. In</w:t>
+      </w:r>
+      <w:r>
+        <w:t xml:space="preserve"> </w:t>
+      </w:r>
+      <w:r>
+        <w:rPr>
+          <w:i/>
+        </w:rPr>
+        <w:t xml:space="preserve">Medium</w:t>
+      </w:r>
+      <w:r>
+        <w:t xml:space="preserve">.</w:t>
+      </w:r>
+      <w:r>
+        <w:t xml:space="preserve"> </w:t>
+      </w:r>
+      <w:hyperlink r:id="rId111">
+        <w:r>
+          <w:rPr>
+            <w:rStyle w:val="Hyperlink"/>
+          </w:rPr>
+          <w:t xml:space="preserve">https://towardsdatascience.com/dating-algorithms-using-machine-learning-and-ai-814b68ecd75e</w:t>
+        </w:r>
+      </w:hyperlink>
+    </w:p>
+    <w:bookmarkEnd w:id="112"/>
+    <w:bookmarkStart w:id="114" w:name="ref-noauthor_self_nodate"/>
+    <w:p>
+      <w:pPr>
+        <w:pStyle w:val="Bibliography"/>
+      </w:pPr>
+      <w:r>
+        <w:rPr>
+          <w:i/>
+        </w:rPr>
+        <w:t xml:space="preserve">Self Published Writers</w:t>
+      </w:r>
+      <w:r>
+        <w:t xml:space="preserve">. (n.d.). Retrieved April 9, 2020, from</w:t>
+      </w:r>
+      <w:r>
+        <w:t xml:space="preserve"> </w:t>
+      </w:r>
+      <w:hyperlink r:id="rId113">
+        <w:r>
+          <w:rPr>
+            <w:rStyle w:val="Hyperlink"/>
+          </w:rPr>
+          <w:t xml:space="preserve">https://www.reddit.com/r/selfpublish/</w:t>
+        </w:r>
+      </w:hyperlink>
+    </w:p>
+    <w:bookmarkEnd w:id="114"/>
+    <w:bookmarkStart w:id="116" w:name="ref-bowker_news_nodate"/>
+    <w:p>
+      <w:pPr>
+        <w:pStyle w:val="Bibliography"/>
+      </w:pPr>
+      <w:r>
+        <w:rPr>
+          <w:i/>
+        </w:rPr>
+        <w:t xml:space="preserve">Self-Publishing Grew 40 Percent in 2018, New Report Reveals</w:t>
       </w:r>
       <w:r>
         <w:t xml:space="preserve">. (2019).</w:t>
@@ -9003,7 +9518,7 @@
       <w:r>
         <w:t xml:space="preserve"> </w:t>
       </w:r>
-      <w:hyperlink r:id="rId98">
+      <w:hyperlink r:id="rId115">
         <w:r>
           <w:rPr>
             <w:rStyle w:val="Hyperlink"/>
@@ -9012,14 +9527,14 @@
         </w:r>
       </w:hyperlink>
     </w:p>
-    <w:bookmarkEnd w:id="99"/>
-    <w:bookmarkStart w:id="101" w:name="ref-annelise_porters_nodate"/>
+    <w:bookmarkEnd w:id="116"/>
+    <w:bookmarkStart w:id="118" w:name="ref-bowker_self-publishing_2019"/>
     <w:p>
       <w:pPr>
         <w:pStyle w:val="Bibliography"/>
       </w:pPr>
       <w:r>
-        <w:t xml:space="preserve">Niebauer, A. (2018).</w:t>
+        <w:t xml:space="preserve">Self-Publishing in the United States, 2013-2018 Print and Ebooks. (2019).</w:t>
       </w:r>
       <w:r>
         <w:t xml:space="preserve"> </w:t>
@@ -9028,7 +9543,7 @@
         <w:rPr>
           <w:i/>
         </w:rPr>
-        <w:t xml:space="preserve">Porter’s 5 Competitive Forces for SaaS in 5 Minutes</w:t>
+        <w:t xml:space="preserve">Bowker</w:t>
       </w:r>
       <w:r>
         <w:t xml:space="preserve">.</w:t>
@@ -9036,155 +9551,23 @@
       <w:r>
         <w:t xml:space="preserve"> </w:t>
       </w:r>
-      <w:hyperlink r:id="rId100">
+      <w:hyperlink r:id="rId117">
         <w:r>
           <w:rPr>
             <w:rStyle w:val="Hyperlink"/>
           </w:rPr>
-          <w:t xml:space="preserve">https://salesupstart.com/2018/07/14/porters5forcesforsaas/</w:t>
+          <w:t xml:space="preserve">https://media2.proquest.com/documents/bowker-selfpublishing-report2019.pdf</w:t>
         </w:r>
       </w:hyperlink>
     </w:p>
-    <w:bookmarkEnd w:id="101"/>
-    <w:bookmarkStart w:id="103" w:name="ref-pofeldt_new_nodate"/>
+    <w:bookmarkEnd w:id="118"/>
+    <w:bookmarkStart w:id="120" w:name="ref-sequoia_two-sided_2018"/>
     <w:p>
       <w:pPr>
         <w:pStyle w:val="Bibliography"/>
       </w:pPr>
       <w:r>
-        <w:t xml:space="preserve">Pofeldt, E. (2019). New Platform Connects Self-Published Authors With Readers. In</w:t>
-      </w:r>
-      <w:r>
-        <w:t xml:space="preserve"> </w:t>
-      </w:r>
-      <w:r>
-        <w:rPr>
-          <w:i/>
-        </w:rPr>
-        <w:t xml:space="preserve">Forbes</w:t>
-      </w:r>
-      <w:r>
-        <w:t xml:space="preserve">.</w:t>
-      </w:r>
-      <w:r>
-        <w:t xml:space="preserve"> </w:t>
-      </w:r>
-      <w:hyperlink r:id="rId102">
-        <w:r>
-          <w:rPr>
-            <w:rStyle w:val="Hyperlink"/>
-          </w:rPr>
-          <w:t xml:space="preserve">https://www.forbes.com/sites/elainepofeldt/2019/03/04/new-platform-connects-self-published-authors-with-readers/</w:t>
-        </w:r>
-      </w:hyperlink>
-    </w:p>
-    <w:bookmarkEnd w:id="103"/>
-    <w:bookmarkStart w:id="105" w:name="ref-polovets_how_nodate"/>
-    <w:p>
-      <w:pPr>
-        <w:pStyle w:val="Bibliography"/>
-      </w:pPr>
-      <w:r>
-        <w:t xml:space="preserve">Polovets, L. (2016a).</w:t>
-      </w:r>
-      <w:r>
-        <w:t xml:space="preserve"> </w:t>
-      </w:r>
-      <w:r>
-        <w:rPr>
-          <w:i/>
-        </w:rPr>
-        <w:t xml:space="preserve">How to De-Risk a Startup</w:t>
-      </w:r>
-      <w:r>
-        <w:t xml:space="preserve">.</w:t>
-      </w:r>
-      <w:r>
-        <w:t xml:space="preserve"> </w:t>
-      </w:r>
-      <w:hyperlink r:id="rId104">
-        <w:r>
-          <w:rPr>
-            <w:rStyle w:val="Hyperlink"/>
-          </w:rPr>
-          <w:t xml:space="preserve">https://codingvc.com/how-to-de-risk-a-startup/</w:t>
-        </w:r>
-      </w:hyperlink>
-    </w:p>
-    <w:bookmarkEnd w:id="105"/>
-    <w:bookmarkStart w:id="107" w:name="ref-polovets_startups_nodate"/>
-    <w:p>
-      <w:pPr>
-        <w:pStyle w:val="Bibliography"/>
-      </w:pPr>
-      <w:r>
-        <w:t xml:space="preserve">Polovets, L. (2016b).</w:t>
-      </w:r>
-      <w:r>
-        <w:t xml:space="preserve"> </w:t>
-      </w:r>
-      <w:r>
-        <w:rPr>
-          <w:i/>
-        </w:rPr>
-        <w:t xml:space="preserve">Startups are Risk Bundles</w:t>
-      </w:r>
-      <w:r>
-        <w:t xml:space="preserve">.</w:t>
-      </w:r>
-      <w:r>
-        <w:t xml:space="preserve"> </w:t>
-      </w:r>
-      <w:hyperlink r:id="rId106">
-        <w:r>
-          <w:rPr>
-            <w:rStyle w:val="Hyperlink"/>
-          </w:rPr>
-          <w:t xml:space="preserve">https://codingvc.com/startups-are-risk-bundles/</w:t>
-        </w:r>
-      </w:hyperlink>
-    </w:p>
-    <w:bookmarkEnd w:id="107"/>
-    <w:bookmarkStart w:id="109" w:name="ref-technavio_publishing_nodate"/>
-    <w:p>
-      <w:pPr>
-        <w:pStyle w:val="Bibliography"/>
-      </w:pPr>
-      <w:r>
-        <w:t xml:space="preserve">Publishing Market by Platform and Geography - Forecast and Analysis 2020-2024. (2020). In</w:t>
-      </w:r>
-      <w:r>
-        <w:t xml:space="preserve"> </w:t>
-      </w:r>
-      <w:r>
-        <w:rPr>
-          <w:i/>
-        </w:rPr>
-        <w:t xml:space="preserve">Technavio</w:t>
-      </w:r>
-      <w:r>
-        <w:t xml:space="preserve">.</w:t>
-      </w:r>
-      <w:r>
-        <w:t xml:space="preserve"> </w:t>
-      </w:r>
-      <w:hyperlink r:id="rId108">
-        <w:r>
-          <w:rPr>
-            <w:rStyle w:val="Hyperlink"/>
-          </w:rPr>
-          <w:t xml:space="preserve">https://www.technavio.com/report/publishing-market-size-industry-analysis</w:t>
-        </w:r>
-      </w:hyperlink>
-    </w:p>
-    <w:bookmarkEnd w:id="109"/>
-    <w:bookmarkStart w:id="111" w:name="ref-santos_dating_2020"/>
-    <w:p>
-      <w:pPr>
-        <w:pStyle w:val="Bibliography"/>
-      </w:pPr>
-      <w:r>
-        <w:t xml:space="preserve">Santos, M. (2020). Dating Algorithms using Machine Learning and AI. In</w:t>
+        <w:t xml:space="preserve">Sequoia. (2018). Two-Sided Marketplaces and Engagement. In</w:t>
       </w:r>
       <w:r>
         <w:t xml:space="preserve"> </w:t>
@@ -9201,89 +9584,7 @@
       <w:r>
         <w:t xml:space="preserve"> </w:t>
       </w:r>
-      <w:hyperlink r:id="rId110">
-        <w:r>
-          <w:rPr>
-            <w:rStyle w:val="Hyperlink"/>
-          </w:rPr>
-          <w:t xml:space="preserve">https://towardsdatascience.com/dating-algorithms-using-machine-learning-and-ai-814b68ecd75e</w:t>
-        </w:r>
-      </w:hyperlink>
-    </w:p>
-    <w:bookmarkEnd w:id="111"/>
-    <w:bookmarkStart w:id="113" w:name="ref-noauthor_self_nodate"/>
-    <w:p>
-      <w:pPr>
-        <w:pStyle w:val="Bibliography"/>
-      </w:pPr>
-      <w:r>
-        <w:rPr>
-          <w:i/>
-        </w:rPr>
-        <w:t xml:space="preserve">Self Published Writers</w:t>
-      </w:r>
-      <w:r>
-        <w:t xml:space="preserve">. (n.d.). Retrieved April 9, 2020, from</w:t>
-      </w:r>
-      <w:r>
-        <w:t xml:space="preserve"> </w:t>
-      </w:r>
-      <w:hyperlink r:id="rId112">
-        <w:r>
-          <w:rPr>
-            <w:rStyle w:val="Hyperlink"/>
-          </w:rPr>
-          <w:t xml:space="preserve">https://www.reddit.com/r/selfpublish/</w:t>
-        </w:r>
-      </w:hyperlink>
-    </w:p>
-    <w:bookmarkEnd w:id="113"/>
-    <w:bookmarkStart w:id="114" w:name="ref-bowker_self-publishing_2019"/>
-    <w:p>
-      <w:pPr>
-        <w:pStyle w:val="Bibliography"/>
-      </w:pPr>
-      <w:r>
-        <w:t xml:space="preserve">Self-Publishing in the United States, 2013-2018 Print and Ebooks. (2019).</w:t>
-      </w:r>
-      <w:r>
-        <w:t xml:space="preserve"> </w:t>
-      </w:r>
-      <w:r>
-        <w:rPr>
-          <w:i/>
-        </w:rPr>
-        <w:t xml:space="preserve">Bowker</w:t>
-      </w:r>
-      <w:r>
-        <w:t xml:space="preserve">.</w:t>
-      </w:r>
-    </w:p>
-    <w:bookmarkEnd w:id="114"/>
-    <w:bookmarkStart w:id="116" w:name="ref-sequoia_two-sided_2018"/>
-    <w:p>
-      <w:pPr>
-        <w:pStyle w:val="Bibliography"/>
-      </w:pPr>
-      <w:r>
-        <w:t xml:space="preserve">Sequoia. (2018). Two-Sided Marketplaces and Engagement. In</w:t>
-      </w:r>
-      <w:r>
-        <w:t xml:space="preserve"> </w:t>
-      </w:r>
-      <w:r>
-        <w:rPr>
-          <w:i/>
-        </w:rPr>
-        <w:t xml:space="preserve">Medium</w:t>
-      </w:r>
-      <w:r>
-        <w:t xml:space="preserve">.</w:t>
-      </w:r>
-      <w:r>
-        <w:t xml:space="preserve"> </w:t>
-      </w:r>
-      <w:hyperlink r:id="rId115">
+      <w:hyperlink r:id="rId119">
         <w:r>
           <w:rPr>
             <w:rStyle w:val="Hyperlink"/>
@@ -9292,8 +9593,8 @@
         </w:r>
       </w:hyperlink>
     </w:p>
-    <w:bookmarkEnd w:id="116"/>
-    <w:bookmarkStart w:id="118" w:name="ref-smith_lower_nodate"/>
+    <w:bookmarkEnd w:id="120"/>
+    <w:bookmarkStart w:id="122" w:name="ref-smith_lower_nodate"/>
     <w:p>
       <w:pPr>
         <w:pStyle w:val="Bibliography"/>
@@ -9316,7 +9617,7 @@
       <w:r>
         <w:t xml:space="preserve"> </w:t>
       </w:r>
-      <w:hyperlink r:id="rId117">
+      <w:hyperlink r:id="rId121">
         <w:r>
           <w:rPr>
             <w:rStyle w:val="Hyperlink"/>
@@ -9325,8 +9626,8 @@
         </w:r>
       </w:hyperlink>
     </w:p>
-    <w:bookmarkEnd w:id="118"/>
-    <w:bookmarkStart w:id="120" w:name="ref-statista_book_2020"/>
+    <w:bookmarkEnd w:id="122"/>
+    <w:bookmarkStart w:id="124" w:name="ref-statista_book_2020"/>
     <w:p>
       <w:pPr>
         <w:pStyle w:val="Bibliography"/>
@@ -9349,7 +9650,7 @@
       <w:r>
         <w:t xml:space="preserve"> </w:t>
       </w:r>
-      <w:hyperlink r:id="rId119">
+      <w:hyperlink r:id="rId123">
         <w:r>
           <w:rPr>
             <w:rStyle w:val="Hyperlink"/>
@@ -9358,8 +9659,8 @@
         </w:r>
       </w:hyperlink>
     </w:p>
-    <w:bookmarkEnd w:id="120"/>
-    <w:bookmarkEnd w:id="121"/>
+    <w:bookmarkEnd w:id="124"/>
+    <w:bookmarkEnd w:id="125"/>
     <w:sectPr>
       <w:headerReference w:type="default" r:id="rId9"/>
       <w:footerReference w:type="even" r:id="rId11"/>
@@ -9457,6 +9758,37 @@
     <w:p>
       <w:r>
         <w:separator/>
+      </w:r>
+    </w:p>
+  </w:footnote>
+  <w:footnote w:id="27">
+    <w:p>
+      <w:pPr>
+        <w:pStyle w:val="FootnoteText"/>
+      </w:pPr>
+      <w:r>
+        <w:rPr>
+          <w:rStyle w:val="FootnoteReference"/>
+        </w:rPr>
+        <w:footnoteRef/>
+      </w:r>
+      <w:r>
+        <w:t xml:space="preserve"> </w:t>
+      </w:r>
+      <w:r>
+        <w:t xml:space="preserve">Bowker warned many books in 2018 distributed via Amazon’s Kindle without ISBNs, which means the total number of self-published books exceeds the Bowker reported number.</w:t>
+      </w:r>
+      <w:r>
+        <w:t xml:space="preserve"> </w:t>
+      </w:r>
+      <w:r>
+        <w:t xml:space="preserve">(“Self-Publishing in the United States, 2013-2018 Print and Ebooks,” 2019)</w:t>
+      </w:r>
+      <w:r>
+        <w:t xml:space="preserve"> </w:t>
+      </w:r>
+      <w:r>
+        <w:t xml:space="preserve">We limited our analysis to verifiable numbers provided by Bowker.</w:t>
       </w:r>
     </w:p>
   </w:footnote>

</xml_diff>